<commit_message>
updated 3 added more line numbers to code
</commit_message>
<xml_diff>
--- a/The Python Book - By Kalu Kalu.docx
+++ b/The Python Book - By Kalu Kalu.docx
@@ -21850,6 +21850,10 @@
     <w:p>
       <w:pPr>
         <w:pStyle w:val="code"/>
+        <w:numPr>
+          <w:ilvl w:val="0"/>
+          <w:numId w:val="4"/>
+        </w:numPr>
         <w:bidi w:val="0"/>
       </w:pPr>
       <w:r>
@@ -21862,6 +21866,10 @@
     <w:p>
       <w:pPr>
         <w:pStyle w:val="code"/>
+        <w:numPr>
+          <w:ilvl w:val="0"/>
+          <w:numId w:val="3"/>
+        </w:numPr>
         <w:bidi w:val="0"/>
       </w:pPr>
       <w:r>
@@ -21874,6 +21882,10 @@
     <w:p>
       <w:pPr>
         <w:pStyle w:val="code"/>
+        <w:numPr>
+          <w:ilvl w:val="0"/>
+          <w:numId w:val="3"/>
+        </w:numPr>
         <w:bidi w:val="0"/>
       </w:pPr>
       <w:r>
@@ -21886,6 +21898,10 @@
     <w:p>
       <w:pPr>
         <w:pStyle w:val="code"/>
+        <w:numPr>
+          <w:ilvl w:val="0"/>
+          <w:numId w:val="3"/>
+        </w:numPr>
         <w:bidi w:val="0"/>
       </w:pPr>
       <w:r>
@@ -21898,12 +21914,20 @@
     <w:p>
       <w:pPr>
         <w:pStyle w:val="code"/>
+        <w:numPr>
+          <w:ilvl w:val="0"/>
+          <w:numId w:val="3"/>
+        </w:numPr>
         <w:bidi w:val="0"/>
       </w:pPr>
     </w:p>
     <w:p>
       <w:pPr>
         <w:pStyle w:val="code"/>
+        <w:numPr>
+          <w:ilvl w:val="0"/>
+          <w:numId w:val="3"/>
+        </w:numPr>
         <w:bidi w:val="0"/>
       </w:pPr>
       <w:r>
@@ -21916,6 +21940,10 @@
     <w:p>
       <w:pPr>
         <w:pStyle w:val="code"/>
+        <w:numPr>
+          <w:ilvl w:val="0"/>
+          <w:numId w:val="3"/>
+        </w:numPr>
         <w:bidi w:val="0"/>
       </w:pPr>
       <w:r>
@@ -21928,6 +21956,10 @@
     <w:p>
       <w:pPr>
         <w:pStyle w:val="code"/>
+        <w:numPr>
+          <w:ilvl w:val="0"/>
+          <w:numId w:val="3"/>
+        </w:numPr>
         <w:bidi w:val="0"/>
       </w:pPr>
       <w:r>
@@ -21940,6 +21972,10 @@
     <w:p>
       <w:pPr>
         <w:pStyle w:val="code"/>
+        <w:numPr>
+          <w:ilvl w:val="0"/>
+          <w:numId w:val="3"/>
+        </w:numPr>
         <w:bidi w:val="0"/>
       </w:pPr>
       <w:r>
@@ -22032,6 +22068,10 @@
     <w:p>
       <w:pPr>
         <w:pStyle w:val="code"/>
+        <w:numPr>
+          <w:ilvl w:val="0"/>
+          <w:numId w:val="5"/>
+        </w:numPr>
         <w:bidi w:val="0"/>
       </w:pPr>
       <w:r>
@@ -22050,12 +22090,20 @@
     <w:p>
       <w:pPr>
         <w:pStyle w:val="code"/>
+        <w:numPr>
+          <w:ilvl w:val="0"/>
+          <w:numId w:val="3"/>
+        </w:numPr>
         <w:bidi w:val="0"/>
       </w:pPr>
     </w:p>
     <w:p>
       <w:pPr>
         <w:pStyle w:val="code"/>
+        <w:numPr>
+          <w:ilvl w:val="0"/>
+          <w:numId w:val="3"/>
+        </w:numPr>
         <w:bidi w:val="0"/>
       </w:pPr>
       <w:r>
@@ -22068,6 +22116,10 @@
     <w:p>
       <w:pPr>
         <w:pStyle w:val="code"/>
+        <w:numPr>
+          <w:ilvl w:val="0"/>
+          <w:numId w:val="3"/>
+        </w:numPr>
         <w:bidi w:val="0"/>
       </w:pPr>
       <w:r>
@@ -22989,7 +23041,7 @@
         <w:pStyle w:val="code"/>
         <w:numPr>
           <w:ilvl w:val="0"/>
-          <w:numId w:val="4"/>
+          <w:numId w:val="6"/>
         </w:numPr>
         <w:bidi w:val="0"/>
       </w:pPr>
@@ -23640,6 +23692,10 @@
     <w:p>
       <w:pPr>
         <w:pStyle w:val="code"/>
+        <w:numPr>
+          <w:ilvl w:val="0"/>
+          <w:numId w:val="7"/>
+        </w:numPr>
         <w:bidi w:val="0"/>
       </w:pPr>
       <w:r>
@@ -23653,18 +23709,30 @@
     <w:p>
       <w:pPr>
         <w:pStyle w:val="code"/>
+        <w:numPr>
+          <w:ilvl w:val="0"/>
+          <w:numId w:val="3"/>
+        </w:numPr>
         <w:bidi w:val="0"/>
       </w:pPr>
     </w:p>
     <w:p>
       <w:pPr>
         <w:pStyle w:val="code"/>
+        <w:numPr>
+          <w:ilvl w:val="0"/>
+          <w:numId w:val="3"/>
+        </w:numPr>
         <w:bidi w:val="0"/>
       </w:pPr>
     </w:p>
     <w:p>
       <w:pPr>
         <w:pStyle w:val="code"/>
+        <w:numPr>
+          <w:ilvl w:val="0"/>
+          <w:numId w:val="3"/>
+        </w:numPr>
         <w:bidi w:val="0"/>
       </w:pPr>
       <w:r>
@@ -24127,6 +24195,10 @@
     <w:p>
       <w:pPr>
         <w:pStyle w:val="code"/>
+        <w:numPr>
+          <w:ilvl w:val="0"/>
+          <w:numId w:val="8"/>
+        </w:numPr>
         <w:bidi w:val="0"/>
       </w:pPr>
       <w:r>
@@ -24139,18 +24211,30 @@
     <w:p>
       <w:pPr>
         <w:pStyle w:val="code"/>
+        <w:numPr>
+          <w:ilvl w:val="0"/>
+          <w:numId w:val="3"/>
+        </w:numPr>
         <w:bidi w:val="0"/>
       </w:pPr>
     </w:p>
     <w:p>
       <w:pPr>
         <w:pStyle w:val="code"/>
+        <w:numPr>
+          <w:ilvl w:val="0"/>
+          <w:numId w:val="3"/>
+        </w:numPr>
         <w:bidi w:val="0"/>
       </w:pPr>
     </w:p>
     <w:p>
       <w:pPr>
         <w:pStyle w:val="code"/>
+        <w:numPr>
+          <w:ilvl w:val="0"/>
+          <w:numId w:val="3"/>
+        </w:numPr>
         <w:bidi w:val="0"/>
       </w:pPr>
       <w:r>
@@ -24954,6 +25038,10 @@
     <w:p>
       <w:pPr>
         <w:pStyle w:val="code"/>
+        <w:numPr>
+          <w:ilvl w:val="0"/>
+          <w:numId w:val="9"/>
+        </w:numPr>
         <w:bidi w:val="0"/>
       </w:pPr>
       <w:r>
@@ -24966,6 +25054,10 @@
     <w:p>
       <w:pPr>
         <w:pStyle w:val="code"/>
+        <w:numPr>
+          <w:ilvl w:val="0"/>
+          <w:numId w:val="3"/>
+        </w:numPr>
         <w:bidi w:val="0"/>
       </w:pPr>
       <w:r>
@@ -24978,6 +25070,10 @@
     <w:p>
       <w:pPr>
         <w:pStyle w:val="code"/>
+        <w:numPr>
+          <w:ilvl w:val="0"/>
+          <w:numId w:val="3"/>
+        </w:numPr>
         <w:bidi w:val="0"/>
       </w:pPr>
       <w:r>
@@ -24990,6 +25086,10 @@
     <w:p>
       <w:pPr>
         <w:pStyle w:val="code"/>
+        <w:numPr>
+          <w:ilvl w:val="0"/>
+          <w:numId w:val="3"/>
+        </w:numPr>
         <w:bidi w:val="0"/>
       </w:pPr>
       <w:r>
@@ -25002,12 +25102,20 @@
     <w:p>
       <w:pPr>
         <w:pStyle w:val="code"/>
+        <w:numPr>
+          <w:ilvl w:val="0"/>
+          <w:numId w:val="3"/>
+        </w:numPr>
         <w:bidi w:val="0"/>
       </w:pPr>
     </w:p>
     <w:p>
       <w:pPr>
         <w:pStyle w:val="code"/>
+        <w:numPr>
+          <w:ilvl w:val="0"/>
+          <w:numId w:val="3"/>
+        </w:numPr>
         <w:bidi w:val="0"/>
       </w:pPr>
       <w:r>
@@ -25020,6 +25128,10 @@
     <w:p>
       <w:pPr>
         <w:pStyle w:val="code"/>
+        <w:numPr>
+          <w:ilvl w:val="0"/>
+          <w:numId w:val="3"/>
+        </w:numPr>
         <w:bidi w:val="0"/>
       </w:pPr>
       <w:r>
@@ -25033,6 +25145,10 @@
     <w:p>
       <w:pPr>
         <w:pStyle w:val="code"/>
+        <w:numPr>
+          <w:ilvl w:val="0"/>
+          <w:numId w:val="3"/>
+        </w:numPr>
         <w:bidi w:val="0"/>
       </w:pPr>
       <w:r>
@@ -25046,6 +25162,10 @@
     <w:p>
       <w:pPr>
         <w:pStyle w:val="code"/>
+        <w:numPr>
+          <w:ilvl w:val="0"/>
+          <w:numId w:val="3"/>
+        </w:numPr>
         <w:bidi w:val="0"/>
       </w:pPr>
       <w:r>
@@ -25059,6 +25179,10 @@
     <w:p>
       <w:pPr>
         <w:pStyle w:val="code"/>
+        <w:numPr>
+          <w:ilvl w:val="0"/>
+          <w:numId w:val="3"/>
+        </w:numPr>
         <w:bidi w:val="0"/>
       </w:pPr>
       <w:r>
@@ -32177,7 +32301,7 @@
         <w:pStyle w:val="code"/>
         <w:numPr>
           <w:ilvl w:val="0"/>
-          <w:numId w:val="5"/>
+          <w:numId w:val="10"/>
         </w:numPr>
         <w:bidi w:val="0"/>
       </w:pPr>
@@ -34487,7 +34611,7 @@
         <w:pStyle w:val="code"/>
         <w:numPr>
           <w:ilvl w:val="0"/>
-          <w:numId w:val="6"/>
+          <w:numId w:val="11"/>
         </w:numPr>
         <w:bidi w:val="0"/>
       </w:pPr>
@@ -35475,7 +35599,7 @@
         <w:pStyle w:val="Body"/>
         <w:numPr>
           <w:ilvl w:val="0"/>
-          <w:numId w:val="7"/>
+          <w:numId w:val="12"/>
         </w:numPr>
         <w:bidi w:val="0"/>
       </w:pPr>
@@ -35491,7 +35615,7 @@
         <w:pStyle w:val="Body"/>
         <w:numPr>
           <w:ilvl w:val="0"/>
-          <w:numId w:val="7"/>
+          <w:numId w:val="12"/>
         </w:numPr>
         <w:bidi w:val="0"/>
       </w:pPr>
@@ -35507,7 +35631,7 @@
         <w:pStyle w:val="Body"/>
         <w:numPr>
           <w:ilvl w:val="0"/>
-          <w:numId w:val="7"/>
+          <w:numId w:val="12"/>
         </w:numPr>
         <w:bidi w:val="0"/>
       </w:pPr>
@@ -35523,7 +35647,7 @@
         <w:pStyle w:val="Body"/>
         <w:numPr>
           <w:ilvl w:val="0"/>
-          <w:numId w:val="7"/>
+          <w:numId w:val="12"/>
         </w:numPr>
         <w:bidi w:val="0"/>
       </w:pPr>
@@ -35539,7 +35663,7 @@
         <w:pStyle w:val="Body"/>
         <w:numPr>
           <w:ilvl w:val="0"/>
-          <w:numId w:val="7"/>
+          <w:numId w:val="12"/>
         </w:numPr>
         <w:bidi w:val="0"/>
       </w:pPr>
@@ -35555,7 +35679,7 @@
         <w:pStyle w:val="Body"/>
         <w:numPr>
           <w:ilvl w:val="0"/>
-          <w:numId w:val="7"/>
+          <w:numId w:val="12"/>
         </w:numPr>
         <w:bidi w:val="0"/>
       </w:pPr>
@@ -35623,7 +35747,7 @@
         <w:pStyle w:val="Body"/>
         <w:numPr>
           <w:ilvl w:val="0"/>
-          <w:numId w:val="8"/>
+          <w:numId w:val="13"/>
         </w:numPr>
         <w:bidi w:val="0"/>
       </w:pPr>
@@ -35639,7 +35763,7 @@
         <w:pStyle w:val="Body"/>
         <w:numPr>
           <w:ilvl w:val="0"/>
-          <w:numId w:val="8"/>
+          <w:numId w:val="13"/>
         </w:numPr>
         <w:bidi w:val="0"/>
       </w:pPr>
@@ -35655,7 +35779,7 @@
         <w:pStyle w:val="Body"/>
         <w:numPr>
           <w:ilvl w:val="0"/>
-          <w:numId w:val="8"/>
+          <w:numId w:val="13"/>
         </w:numPr>
         <w:bidi w:val="0"/>
       </w:pPr>
@@ -35671,7 +35795,7 @@
         <w:pStyle w:val="Body"/>
         <w:numPr>
           <w:ilvl w:val="0"/>
-          <w:numId w:val="8"/>
+          <w:numId w:val="13"/>
         </w:numPr>
         <w:bidi w:val="0"/>
       </w:pPr>
@@ -35687,7 +35811,7 @@
         <w:pStyle w:val="Body"/>
         <w:numPr>
           <w:ilvl w:val="0"/>
-          <w:numId w:val="8"/>
+          <w:numId w:val="13"/>
         </w:numPr>
         <w:bidi w:val="0"/>
       </w:pPr>
@@ -35951,7 +36075,7 @@
         <w:pStyle w:val="code"/>
         <w:numPr>
           <w:ilvl w:val="0"/>
-          <w:numId w:val="9"/>
+          <w:numId w:val="14"/>
         </w:numPr>
         <w:bidi w:val="0"/>
       </w:pPr>
@@ -36416,7 +36540,7 @@
         <w:pStyle w:val="code"/>
         <w:numPr>
           <w:ilvl w:val="0"/>
-          <w:numId w:val="10"/>
+          <w:numId w:val="15"/>
         </w:numPr>
         <w:bidi w:val="0"/>
       </w:pPr>
@@ -36987,7 +37111,7 @@
         <w:pStyle w:val="code"/>
         <w:numPr>
           <w:ilvl w:val="0"/>
-          <w:numId w:val="11"/>
+          <w:numId w:val="16"/>
         </w:numPr>
         <w:bidi w:val="0"/>
       </w:pPr>
@@ -38370,7 +38494,7 @@
         <w:pStyle w:val="code"/>
         <w:numPr>
           <w:ilvl w:val="0"/>
-          <w:numId w:val="12"/>
+          <w:numId w:val="17"/>
         </w:numPr>
         <w:bidi w:val="0"/>
       </w:pPr>
@@ -38880,7 +39004,7 @@
         <w:pStyle w:val="code"/>
         <w:numPr>
           <w:ilvl w:val="0"/>
-          <w:numId w:val="13"/>
+          <w:numId w:val="18"/>
         </w:numPr>
         <w:bidi w:val="0"/>
       </w:pPr>
@@ -42833,7 +42957,7 @@
         <w:pStyle w:val="code"/>
         <w:numPr>
           <w:ilvl w:val="0"/>
-          <w:numId w:val="14"/>
+          <w:numId w:val="19"/>
         </w:numPr>
         <w:bidi w:val="0"/>
       </w:pPr>
@@ -42856,7 +42980,7 @@
         <w:pStyle w:val="code"/>
         <w:numPr>
           <w:ilvl w:val="0"/>
-          <w:numId w:val="14"/>
+          <w:numId w:val="19"/>
         </w:numPr>
         <w:bidi w:val="0"/>
       </w:pPr>
@@ -42873,7 +42997,7 @@
         <w:pStyle w:val="code"/>
         <w:numPr>
           <w:ilvl w:val="0"/>
-          <w:numId w:val="14"/>
+          <w:numId w:val="19"/>
         </w:numPr>
         <w:bidi w:val="0"/>
       </w:pPr>
@@ -42889,7 +43013,7 @@
         <w:pStyle w:val="code"/>
         <w:numPr>
           <w:ilvl w:val="0"/>
-          <w:numId w:val="14"/>
+          <w:numId w:val="19"/>
         </w:numPr>
         <w:bidi w:val="0"/>
       </w:pPr>
@@ -42899,7 +43023,7 @@
         <w:pStyle w:val="code"/>
         <w:numPr>
           <w:ilvl w:val="0"/>
-          <w:numId w:val="14"/>
+          <w:numId w:val="19"/>
         </w:numPr>
         <w:bidi w:val="0"/>
       </w:pPr>
@@ -42915,7 +43039,7 @@
         <w:pStyle w:val="code"/>
         <w:numPr>
           <w:ilvl w:val="0"/>
-          <w:numId w:val="14"/>
+          <w:numId w:val="19"/>
         </w:numPr>
         <w:bidi w:val="0"/>
       </w:pPr>
@@ -42931,7 +43055,7 @@
         <w:pStyle w:val="code"/>
         <w:numPr>
           <w:ilvl w:val="0"/>
-          <w:numId w:val="14"/>
+          <w:numId w:val="19"/>
         </w:numPr>
         <w:bidi w:val="0"/>
       </w:pPr>
@@ -42947,7 +43071,7 @@
         <w:pStyle w:val="code"/>
         <w:numPr>
           <w:ilvl w:val="0"/>
-          <w:numId w:val="14"/>
+          <w:numId w:val="19"/>
         </w:numPr>
         <w:bidi w:val="0"/>
       </w:pPr>
@@ -42963,7 +43087,7 @@
         <w:pStyle w:val="code"/>
         <w:numPr>
           <w:ilvl w:val="0"/>
-          <w:numId w:val="14"/>
+          <w:numId w:val="19"/>
         </w:numPr>
         <w:bidi w:val="0"/>
       </w:pPr>
@@ -42973,7 +43097,7 @@
         <w:pStyle w:val="code"/>
         <w:numPr>
           <w:ilvl w:val="0"/>
-          <w:numId w:val="14"/>
+          <w:numId w:val="19"/>
         </w:numPr>
         <w:bidi w:val="0"/>
       </w:pPr>
@@ -42989,7 +43113,7 @@
         <w:pStyle w:val="code"/>
         <w:numPr>
           <w:ilvl w:val="0"/>
-          <w:numId w:val="14"/>
+          <w:numId w:val="19"/>
         </w:numPr>
         <w:bidi w:val="0"/>
       </w:pPr>
@@ -43005,7 +43129,7 @@
         <w:pStyle w:val="code"/>
         <w:numPr>
           <w:ilvl w:val="0"/>
-          <w:numId w:val="14"/>
+          <w:numId w:val="19"/>
         </w:numPr>
         <w:bidi w:val="0"/>
       </w:pPr>
@@ -43015,7 +43139,7 @@
         <w:pStyle w:val="code"/>
         <w:numPr>
           <w:ilvl w:val="0"/>
-          <w:numId w:val="14"/>
+          <w:numId w:val="19"/>
         </w:numPr>
         <w:bidi w:val="0"/>
       </w:pPr>
@@ -43031,7 +43155,7 @@
         <w:pStyle w:val="code"/>
         <w:numPr>
           <w:ilvl w:val="0"/>
-          <w:numId w:val="14"/>
+          <w:numId w:val="19"/>
         </w:numPr>
         <w:bidi w:val="0"/>
       </w:pPr>
@@ -43047,7 +43171,7 @@
         <w:pStyle w:val="code"/>
         <w:numPr>
           <w:ilvl w:val="0"/>
-          <w:numId w:val="14"/>
+          <w:numId w:val="19"/>
         </w:numPr>
         <w:bidi w:val="0"/>
       </w:pPr>
@@ -43057,7 +43181,7 @@
         <w:pStyle w:val="code"/>
         <w:numPr>
           <w:ilvl w:val="0"/>
-          <w:numId w:val="14"/>
+          <w:numId w:val="19"/>
         </w:numPr>
         <w:bidi w:val="0"/>
       </w:pPr>
@@ -43074,7 +43198,7 @@
         <w:pStyle w:val="code"/>
         <w:numPr>
           <w:ilvl w:val="0"/>
-          <w:numId w:val="14"/>
+          <w:numId w:val="19"/>
         </w:numPr>
         <w:bidi w:val="0"/>
       </w:pPr>
@@ -43091,7 +43215,7 @@
         <w:pStyle w:val="code"/>
         <w:numPr>
           <w:ilvl w:val="0"/>
-          <w:numId w:val="14"/>
+          <w:numId w:val="19"/>
         </w:numPr>
         <w:bidi w:val="0"/>
       </w:pPr>
@@ -43101,7 +43225,7 @@
         <w:pStyle w:val="code"/>
         <w:numPr>
           <w:ilvl w:val="0"/>
-          <w:numId w:val="14"/>
+          <w:numId w:val="19"/>
         </w:numPr>
         <w:bidi w:val="0"/>
       </w:pPr>
@@ -43118,7 +43242,7 @@
         <w:pStyle w:val="code"/>
         <w:numPr>
           <w:ilvl w:val="0"/>
-          <w:numId w:val="14"/>
+          <w:numId w:val="19"/>
         </w:numPr>
         <w:bidi w:val="0"/>
       </w:pPr>
@@ -43134,7 +43258,7 @@
         <w:pStyle w:val="code"/>
         <w:numPr>
           <w:ilvl w:val="0"/>
-          <w:numId w:val="14"/>
+          <w:numId w:val="19"/>
         </w:numPr>
         <w:bidi w:val="0"/>
       </w:pPr>
@@ -43144,7 +43268,7 @@
         <w:pStyle w:val="code"/>
         <w:numPr>
           <w:ilvl w:val="0"/>
-          <w:numId w:val="14"/>
+          <w:numId w:val="19"/>
         </w:numPr>
         <w:bidi w:val="0"/>
       </w:pPr>
@@ -43154,7 +43278,7 @@
         <w:pStyle w:val="code"/>
         <w:numPr>
           <w:ilvl w:val="0"/>
-          <w:numId w:val="14"/>
+          <w:numId w:val="19"/>
         </w:numPr>
         <w:bidi w:val="0"/>
       </w:pPr>
@@ -43170,7 +43294,7 @@
         <w:pStyle w:val="code"/>
         <w:numPr>
           <w:ilvl w:val="0"/>
-          <w:numId w:val="14"/>
+          <w:numId w:val="19"/>
         </w:numPr>
         <w:bidi w:val="0"/>
       </w:pPr>
@@ -43186,7 +43310,7 @@
         <w:pStyle w:val="code"/>
         <w:numPr>
           <w:ilvl w:val="0"/>
-          <w:numId w:val="14"/>
+          <w:numId w:val="19"/>
         </w:numPr>
         <w:bidi w:val="0"/>
       </w:pPr>
@@ -43202,7 +43326,7 @@
         <w:pStyle w:val="code"/>
         <w:numPr>
           <w:ilvl w:val="0"/>
-          <w:numId w:val="14"/>
+          <w:numId w:val="19"/>
         </w:numPr>
         <w:bidi w:val="0"/>
       </w:pPr>
@@ -47134,7 +47258,260 @@
     </w:lvlOverride>
   </w:num>
   <w:num w:numId="8">
-    <w:abstractNumId w:val="2"/>
+    <w:abstractNumId w:val="0"/>
+    <w:lvlOverride w:ilvl="0">
+      <w:startOverride w:val="1"/>
+      <w:lvl w:ilvl="0">
+        <w:start w:val="1"/>
+        <w:numFmt w:val="decimal"/>
+        <w:suff w:val="tab"/>
+        <w:lvlText w:val="%1."/>
+        <w:lvlJc w:val="left"/>
+        <w:pPr>
+          <w:ind w:left="360" w:hanging="360"/>
+        </w:pPr>
+        <w:rPr>
+          <w:rFonts w:hAnsi="Arial Unicode MS"/>
+          <w:caps w:val="0"/>
+          <w:smallCaps w:val="0"/>
+          <w:strike w:val="0"/>
+          <w:dstrike w:val="0"/>
+          <w:outline w:val="0"/>
+          <w:emboss w:val="0"/>
+          <w:imprint w:val="0"/>
+          <w:spacing w:val="0"/>
+          <w:w w:val="100"/>
+          <w:kern w:val="0"/>
+          <w:position w:val="0"/>
+          <w:highlight w:val="none"/>
+          <w:vertAlign w:val="baseline"/>
+        </w:rPr>
+      </w:lvl>
+    </w:lvlOverride>
+    <w:lvlOverride w:ilvl="1">
+      <w:lvl w:ilvl="1">
+        <w:start w:val="1"/>
+        <w:numFmt w:val="decimal"/>
+        <w:suff w:val="tab"/>
+        <w:lvlText w:val="%2."/>
+        <w:lvlJc w:val="left"/>
+        <w:pPr>
+          <w:ind w:left="720" w:hanging="360"/>
+        </w:pPr>
+        <w:rPr>
+          <w:rFonts w:hAnsi="Arial Unicode MS"/>
+          <w:caps w:val="0"/>
+          <w:smallCaps w:val="0"/>
+          <w:strike w:val="0"/>
+          <w:dstrike w:val="0"/>
+          <w:outline w:val="0"/>
+          <w:emboss w:val="0"/>
+          <w:imprint w:val="0"/>
+          <w:spacing w:val="0"/>
+          <w:w w:val="100"/>
+          <w:kern w:val="0"/>
+          <w:position w:val="0"/>
+          <w:highlight w:val="none"/>
+          <w:vertAlign w:val="baseline"/>
+        </w:rPr>
+      </w:lvl>
+    </w:lvlOverride>
+    <w:lvlOverride w:ilvl="2">
+      <w:lvl w:ilvl="2">
+        <w:start w:val="1"/>
+        <w:numFmt w:val="decimal"/>
+        <w:suff w:val="tab"/>
+        <w:lvlText w:val="%3."/>
+        <w:lvlJc w:val="left"/>
+        <w:pPr>
+          <w:ind w:left="1080" w:hanging="360"/>
+        </w:pPr>
+        <w:rPr>
+          <w:rFonts w:hAnsi="Arial Unicode MS"/>
+          <w:caps w:val="0"/>
+          <w:smallCaps w:val="0"/>
+          <w:strike w:val="0"/>
+          <w:dstrike w:val="0"/>
+          <w:outline w:val="0"/>
+          <w:emboss w:val="0"/>
+          <w:imprint w:val="0"/>
+          <w:spacing w:val="0"/>
+          <w:w w:val="100"/>
+          <w:kern w:val="0"/>
+          <w:position w:val="0"/>
+          <w:highlight w:val="none"/>
+          <w:vertAlign w:val="baseline"/>
+        </w:rPr>
+      </w:lvl>
+    </w:lvlOverride>
+    <w:lvlOverride w:ilvl="3">
+      <w:lvl w:ilvl="3">
+        <w:start w:val="1"/>
+        <w:numFmt w:val="decimal"/>
+        <w:suff w:val="tab"/>
+        <w:lvlText w:val="%4."/>
+        <w:lvlJc w:val="left"/>
+        <w:pPr>
+          <w:ind w:left="1440" w:hanging="360"/>
+        </w:pPr>
+        <w:rPr>
+          <w:rFonts w:hAnsi="Arial Unicode MS"/>
+          <w:caps w:val="0"/>
+          <w:smallCaps w:val="0"/>
+          <w:strike w:val="0"/>
+          <w:dstrike w:val="0"/>
+          <w:outline w:val="0"/>
+          <w:emboss w:val="0"/>
+          <w:imprint w:val="0"/>
+          <w:spacing w:val="0"/>
+          <w:w w:val="100"/>
+          <w:kern w:val="0"/>
+          <w:position w:val="0"/>
+          <w:highlight w:val="none"/>
+          <w:vertAlign w:val="baseline"/>
+        </w:rPr>
+      </w:lvl>
+    </w:lvlOverride>
+    <w:lvlOverride w:ilvl="4">
+      <w:lvl w:ilvl="4">
+        <w:start w:val="1"/>
+        <w:numFmt w:val="decimal"/>
+        <w:suff w:val="tab"/>
+        <w:lvlText w:val="%5."/>
+        <w:lvlJc w:val="left"/>
+        <w:pPr>
+          <w:ind w:left="1800" w:hanging="360"/>
+        </w:pPr>
+        <w:rPr>
+          <w:rFonts w:hAnsi="Arial Unicode MS"/>
+          <w:caps w:val="0"/>
+          <w:smallCaps w:val="0"/>
+          <w:strike w:val="0"/>
+          <w:dstrike w:val="0"/>
+          <w:outline w:val="0"/>
+          <w:emboss w:val="0"/>
+          <w:imprint w:val="0"/>
+          <w:spacing w:val="0"/>
+          <w:w w:val="100"/>
+          <w:kern w:val="0"/>
+          <w:position w:val="0"/>
+          <w:highlight w:val="none"/>
+          <w:vertAlign w:val="baseline"/>
+        </w:rPr>
+      </w:lvl>
+    </w:lvlOverride>
+    <w:lvlOverride w:ilvl="5">
+      <w:lvl w:ilvl="5">
+        <w:start w:val="1"/>
+        <w:numFmt w:val="decimal"/>
+        <w:suff w:val="tab"/>
+        <w:lvlText w:val="%6."/>
+        <w:lvlJc w:val="left"/>
+        <w:pPr>
+          <w:ind w:left="2160" w:hanging="360"/>
+        </w:pPr>
+        <w:rPr>
+          <w:rFonts w:hAnsi="Arial Unicode MS"/>
+          <w:caps w:val="0"/>
+          <w:smallCaps w:val="0"/>
+          <w:strike w:val="0"/>
+          <w:dstrike w:val="0"/>
+          <w:outline w:val="0"/>
+          <w:emboss w:val="0"/>
+          <w:imprint w:val="0"/>
+          <w:spacing w:val="0"/>
+          <w:w w:val="100"/>
+          <w:kern w:val="0"/>
+          <w:position w:val="0"/>
+          <w:highlight w:val="none"/>
+          <w:vertAlign w:val="baseline"/>
+        </w:rPr>
+      </w:lvl>
+    </w:lvlOverride>
+    <w:lvlOverride w:ilvl="6">
+      <w:lvl w:ilvl="6">
+        <w:start w:val="1"/>
+        <w:numFmt w:val="decimal"/>
+        <w:suff w:val="tab"/>
+        <w:lvlText w:val="%7."/>
+        <w:lvlJc w:val="left"/>
+        <w:pPr>
+          <w:ind w:left="2520" w:hanging="360"/>
+        </w:pPr>
+        <w:rPr>
+          <w:rFonts w:hAnsi="Arial Unicode MS"/>
+          <w:caps w:val="0"/>
+          <w:smallCaps w:val="0"/>
+          <w:strike w:val="0"/>
+          <w:dstrike w:val="0"/>
+          <w:outline w:val="0"/>
+          <w:emboss w:val="0"/>
+          <w:imprint w:val="0"/>
+          <w:spacing w:val="0"/>
+          <w:w w:val="100"/>
+          <w:kern w:val="0"/>
+          <w:position w:val="0"/>
+          <w:highlight w:val="none"/>
+          <w:vertAlign w:val="baseline"/>
+        </w:rPr>
+      </w:lvl>
+    </w:lvlOverride>
+    <w:lvlOverride w:ilvl="7">
+      <w:lvl w:ilvl="7">
+        <w:start w:val="1"/>
+        <w:numFmt w:val="decimal"/>
+        <w:suff w:val="tab"/>
+        <w:lvlText w:val="%8."/>
+        <w:lvlJc w:val="left"/>
+        <w:pPr>
+          <w:ind w:left="2880" w:hanging="360"/>
+        </w:pPr>
+        <w:rPr>
+          <w:rFonts w:hAnsi="Arial Unicode MS"/>
+          <w:caps w:val="0"/>
+          <w:smallCaps w:val="0"/>
+          <w:strike w:val="0"/>
+          <w:dstrike w:val="0"/>
+          <w:outline w:val="0"/>
+          <w:emboss w:val="0"/>
+          <w:imprint w:val="0"/>
+          <w:spacing w:val="0"/>
+          <w:w w:val="100"/>
+          <w:kern w:val="0"/>
+          <w:position w:val="0"/>
+          <w:highlight w:val="none"/>
+          <w:vertAlign w:val="baseline"/>
+        </w:rPr>
+      </w:lvl>
+    </w:lvlOverride>
+    <w:lvlOverride w:ilvl="8">
+      <w:lvl w:ilvl="8">
+        <w:start w:val="1"/>
+        <w:numFmt w:val="decimal"/>
+        <w:suff w:val="tab"/>
+        <w:lvlText w:val="%9."/>
+        <w:lvlJc w:val="left"/>
+        <w:pPr>
+          <w:ind w:left="3240" w:hanging="360"/>
+        </w:pPr>
+        <w:rPr>
+          <w:rFonts w:hAnsi="Arial Unicode MS"/>
+          <w:caps w:val="0"/>
+          <w:smallCaps w:val="0"/>
+          <w:strike w:val="0"/>
+          <w:dstrike w:val="0"/>
+          <w:outline w:val="0"/>
+          <w:emboss w:val="0"/>
+          <w:imprint w:val="0"/>
+          <w:spacing w:val="0"/>
+          <w:w w:val="100"/>
+          <w:kern w:val="0"/>
+          <w:position w:val="0"/>
+          <w:highlight w:val="none"/>
+          <w:vertAlign w:val="baseline"/>
+        </w:rPr>
+      </w:lvl>
+    </w:lvlOverride>
   </w:num>
   <w:num w:numId="9">
     <w:abstractNumId w:val="0"/>
@@ -48161,6 +48538,9 @@
     </w:lvlOverride>
   </w:num>
   <w:num w:numId="13">
+    <w:abstractNumId w:val="2"/>
+  </w:num>
+  <w:num w:numId="14">
     <w:abstractNumId w:val="0"/>
     <w:lvlOverride w:ilvl="0">
       <w:startOverride w:val="1"/>
@@ -48416,7 +48796,1031 @@
       </w:lvl>
     </w:lvlOverride>
   </w:num>
-  <w:num w:numId="14">
+  <w:num w:numId="15">
+    <w:abstractNumId w:val="0"/>
+    <w:lvlOverride w:ilvl="0">
+      <w:startOverride w:val="1"/>
+      <w:lvl w:ilvl="0">
+        <w:start w:val="1"/>
+        <w:numFmt w:val="decimal"/>
+        <w:suff w:val="tab"/>
+        <w:lvlText w:val="%1."/>
+        <w:lvlJc w:val="left"/>
+        <w:pPr>
+          <w:ind w:left="360" w:hanging="360"/>
+        </w:pPr>
+        <w:rPr>
+          <w:rFonts w:hAnsi="Arial Unicode MS"/>
+          <w:caps w:val="0"/>
+          <w:smallCaps w:val="0"/>
+          <w:strike w:val="0"/>
+          <w:dstrike w:val="0"/>
+          <w:outline w:val="0"/>
+          <w:emboss w:val="0"/>
+          <w:imprint w:val="0"/>
+          <w:spacing w:val="0"/>
+          <w:w w:val="100"/>
+          <w:kern w:val="0"/>
+          <w:position w:val="0"/>
+          <w:highlight w:val="none"/>
+          <w:vertAlign w:val="baseline"/>
+        </w:rPr>
+      </w:lvl>
+    </w:lvlOverride>
+    <w:lvlOverride w:ilvl="1">
+      <w:lvl w:ilvl="1">
+        <w:start w:val="1"/>
+        <w:numFmt w:val="decimal"/>
+        <w:suff w:val="tab"/>
+        <w:lvlText w:val="%2."/>
+        <w:lvlJc w:val="left"/>
+        <w:pPr>
+          <w:ind w:left="720" w:hanging="360"/>
+        </w:pPr>
+        <w:rPr>
+          <w:rFonts w:hAnsi="Arial Unicode MS"/>
+          <w:caps w:val="0"/>
+          <w:smallCaps w:val="0"/>
+          <w:strike w:val="0"/>
+          <w:dstrike w:val="0"/>
+          <w:outline w:val="0"/>
+          <w:emboss w:val="0"/>
+          <w:imprint w:val="0"/>
+          <w:spacing w:val="0"/>
+          <w:w w:val="100"/>
+          <w:kern w:val="0"/>
+          <w:position w:val="0"/>
+          <w:highlight w:val="none"/>
+          <w:vertAlign w:val="baseline"/>
+        </w:rPr>
+      </w:lvl>
+    </w:lvlOverride>
+    <w:lvlOverride w:ilvl="2">
+      <w:lvl w:ilvl="2">
+        <w:start w:val="1"/>
+        <w:numFmt w:val="decimal"/>
+        <w:suff w:val="tab"/>
+        <w:lvlText w:val="%3."/>
+        <w:lvlJc w:val="left"/>
+        <w:pPr>
+          <w:ind w:left="1080" w:hanging="360"/>
+        </w:pPr>
+        <w:rPr>
+          <w:rFonts w:hAnsi="Arial Unicode MS"/>
+          <w:caps w:val="0"/>
+          <w:smallCaps w:val="0"/>
+          <w:strike w:val="0"/>
+          <w:dstrike w:val="0"/>
+          <w:outline w:val="0"/>
+          <w:emboss w:val="0"/>
+          <w:imprint w:val="0"/>
+          <w:spacing w:val="0"/>
+          <w:w w:val="100"/>
+          <w:kern w:val="0"/>
+          <w:position w:val="0"/>
+          <w:highlight w:val="none"/>
+          <w:vertAlign w:val="baseline"/>
+        </w:rPr>
+      </w:lvl>
+    </w:lvlOverride>
+    <w:lvlOverride w:ilvl="3">
+      <w:lvl w:ilvl="3">
+        <w:start w:val="1"/>
+        <w:numFmt w:val="decimal"/>
+        <w:suff w:val="tab"/>
+        <w:lvlText w:val="%4."/>
+        <w:lvlJc w:val="left"/>
+        <w:pPr>
+          <w:ind w:left="1440" w:hanging="360"/>
+        </w:pPr>
+        <w:rPr>
+          <w:rFonts w:hAnsi="Arial Unicode MS"/>
+          <w:caps w:val="0"/>
+          <w:smallCaps w:val="0"/>
+          <w:strike w:val="0"/>
+          <w:dstrike w:val="0"/>
+          <w:outline w:val="0"/>
+          <w:emboss w:val="0"/>
+          <w:imprint w:val="0"/>
+          <w:spacing w:val="0"/>
+          <w:w w:val="100"/>
+          <w:kern w:val="0"/>
+          <w:position w:val="0"/>
+          <w:highlight w:val="none"/>
+          <w:vertAlign w:val="baseline"/>
+        </w:rPr>
+      </w:lvl>
+    </w:lvlOverride>
+    <w:lvlOverride w:ilvl="4">
+      <w:lvl w:ilvl="4">
+        <w:start w:val="1"/>
+        <w:numFmt w:val="decimal"/>
+        <w:suff w:val="tab"/>
+        <w:lvlText w:val="%5."/>
+        <w:lvlJc w:val="left"/>
+        <w:pPr>
+          <w:ind w:left="1800" w:hanging="360"/>
+        </w:pPr>
+        <w:rPr>
+          <w:rFonts w:hAnsi="Arial Unicode MS"/>
+          <w:caps w:val="0"/>
+          <w:smallCaps w:val="0"/>
+          <w:strike w:val="0"/>
+          <w:dstrike w:val="0"/>
+          <w:outline w:val="0"/>
+          <w:emboss w:val="0"/>
+          <w:imprint w:val="0"/>
+          <w:spacing w:val="0"/>
+          <w:w w:val="100"/>
+          <w:kern w:val="0"/>
+          <w:position w:val="0"/>
+          <w:highlight w:val="none"/>
+          <w:vertAlign w:val="baseline"/>
+        </w:rPr>
+      </w:lvl>
+    </w:lvlOverride>
+    <w:lvlOverride w:ilvl="5">
+      <w:lvl w:ilvl="5">
+        <w:start w:val="1"/>
+        <w:numFmt w:val="decimal"/>
+        <w:suff w:val="tab"/>
+        <w:lvlText w:val="%6."/>
+        <w:lvlJc w:val="left"/>
+        <w:pPr>
+          <w:ind w:left="2160" w:hanging="360"/>
+        </w:pPr>
+        <w:rPr>
+          <w:rFonts w:hAnsi="Arial Unicode MS"/>
+          <w:caps w:val="0"/>
+          <w:smallCaps w:val="0"/>
+          <w:strike w:val="0"/>
+          <w:dstrike w:val="0"/>
+          <w:outline w:val="0"/>
+          <w:emboss w:val="0"/>
+          <w:imprint w:val="0"/>
+          <w:spacing w:val="0"/>
+          <w:w w:val="100"/>
+          <w:kern w:val="0"/>
+          <w:position w:val="0"/>
+          <w:highlight w:val="none"/>
+          <w:vertAlign w:val="baseline"/>
+        </w:rPr>
+      </w:lvl>
+    </w:lvlOverride>
+    <w:lvlOverride w:ilvl="6">
+      <w:lvl w:ilvl="6">
+        <w:start w:val="1"/>
+        <w:numFmt w:val="decimal"/>
+        <w:suff w:val="tab"/>
+        <w:lvlText w:val="%7."/>
+        <w:lvlJc w:val="left"/>
+        <w:pPr>
+          <w:ind w:left="2520" w:hanging="360"/>
+        </w:pPr>
+        <w:rPr>
+          <w:rFonts w:hAnsi="Arial Unicode MS"/>
+          <w:caps w:val="0"/>
+          <w:smallCaps w:val="0"/>
+          <w:strike w:val="0"/>
+          <w:dstrike w:val="0"/>
+          <w:outline w:val="0"/>
+          <w:emboss w:val="0"/>
+          <w:imprint w:val="0"/>
+          <w:spacing w:val="0"/>
+          <w:w w:val="100"/>
+          <w:kern w:val="0"/>
+          <w:position w:val="0"/>
+          <w:highlight w:val="none"/>
+          <w:vertAlign w:val="baseline"/>
+        </w:rPr>
+      </w:lvl>
+    </w:lvlOverride>
+    <w:lvlOverride w:ilvl="7">
+      <w:lvl w:ilvl="7">
+        <w:start w:val="1"/>
+        <w:numFmt w:val="decimal"/>
+        <w:suff w:val="tab"/>
+        <w:lvlText w:val="%8."/>
+        <w:lvlJc w:val="left"/>
+        <w:pPr>
+          <w:ind w:left="2880" w:hanging="360"/>
+        </w:pPr>
+        <w:rPr>
+          <w:rFonts w:hAnsi="Arial Unicode MS"/>
+          <w:caps w:val="0"/>
+          <w:smallCaps w:val="0"/>
+          <w:strike w:val="0"/>
+          <w:dstrike w:val="0"/>
+          <w:outline w:val="0"/>
+          <w:emboss w:val="0"/>
+          <w:imprint w:val="0"/>
+          <w:spacing w:val="0"/>
+          <w:w w:val="100"/>
+          <w:kern w:val="0"/>
+          <w:position w:val="0"/>
+          <w:highlight w:val="none"/>
+          <w:vertAlign w:val="baseline"/>
+        </w:rPr>
+      </w:lvl>
+    </w:lvlOverride>
+    <w:lvlOverride w:ilvl="8">
+      <w:lvl w:ilvl="8">
+        <w:start w:val="1"/>
+        <w:numFmt w:val="decimal"/>
+        <w:suff w:val="tab"/>
+        <w:lvlText w:val="%9."/>
+        <w:lvlJc w:val="left"/>
+        <w:pPr>
+          <w:ind w:left="3240" w:hanging="360"/>
+        </w:pPr>
+        <w:rPr>
+          <w:rFonts w:hAnsi="Arial Unicode MS"/>
+          <w:caps w:val="0"/>
+          <w:smallCaps w:val="0"/>
+          <w:strike w:val="0"/>
+          <w:dstrike w:val="0"/>
+          <w:outline w:val="0"/>
+          <w:emboss w:val="0"/>
+          <w:imprint w:val="0"/>
+          <w:spacing w:val="0"/>
+          <w:w w:val="100"/>
+          <w:kern w:val="0"/>
+          <w:position w:val="0"/>
+          <w:highlight w:val="none"/>
+          <w:vertAlign w:val="baseline"/>
+        </w:rPr>
+      </w:lvl>
+    </w:lvlOverride>
+  </w:num>
+  <w:num w:numId="16">
+    <w:abstractNumId w:val="0"/>
+    <w:lvlOverride w:ilvl="0">
+      <w:startOverride w:val="1"/>
+      <w:lvl w:ilvl="0">
+        <w:start w:val="1"/>
+        <w:numFmt w:val="decimal"/>
+        <w:suff w:val="tab"/>
+        <w:lvlText w:val="%1."/>
+        <w:lvlJc w:val="left"/>
+        <w:pPr>
+          <w:ind w:left="360" w:hanging="360"/>
+        </w:pPr>
+        <w:rPr>
+          <w:rFonts w:hAnsi="Arial Unicode MS"/>
+          <w:caps w:val="0"/>
+          <w:smallCaps w:val="0"/>
+          <w:strike w:val="0"/>
+          <w:dstrike w:val="0"/>
+          <w:outline w:val="0"/>
+          <w:emboss w:val="0"/>
+          <w:imprint w:val="0"/>
+          <w:spacing w:val="0"/>
+          <w:w w:val="100"/>
+          <w:kern w:val="0"/>
+          <w:position w:val="0"/>
+          <w:highlight w:val="none"/>
+          <w:vertAlign w:val="baseline"/>
+        </w:rPr>
+      </w:lvl>
+    </w:lvlOverride>
+    <w:lvlOverride w:ilvl="1">
+      <w:lvl w:ilvl="1">
+        <w:start w:val="1"/>
+        <w:numFmt w:val="decimal"/>
+        <w:suff w:val="tab"/>
+        <w:lvlText w:val="%2."/>
+        <w:lvlJc w:val="left"/>
+        <w:pPr>
+          <w:ind w:left="720" w:hanging="360"/>
+        </w:pPr>
+        <w:rPr>
+          <w:rFonts w:hAnsi="Arial Unicode MS"/>
+          <w:caps w:val="0"/>
+          <w:smallCaps w:val="0"/>
+          <w:strike w:val="0"/>
+          <w:dstrike w:val="0"/>
+          <w:outline w:val="0"/>
+          <w:emboss w:val="0"/>
+          <w:imprint w:val="0"/>
+          <w:spacing w:val="0"/>
+          <w:w w:val="100"/>
+          <w:kern w:val="0"/>
+          <w:position w:val="0"/>
+          <w:highlight w:val="none"/>
+          <w:vertAlign w:val="baseline"/>
+        </w:rPr>
+      </w:lvl>
+    </w:lvlOverride>
+    <w:lvlOverride w:ilvl="2">
+      <w:lvl w:ilvl="2">
+        <w:start w:val="1"/>
+        <w:numFmt w:val="decimal"/>
+        <w:suff w:val="tab"/>
+        <w:lvlText w:val="%3."/>
+        <w:lvlJc w:val="left"/>
+        <w:pPr>
+          <w:ind w:left="1080" w:hanging="360"/>
+        </w:pPr>
+        <w:rPr>
+          <w:rFonts w:hAnsi="Arial Unicode MS"/>
+          <w:caps w:val="0"/>
+          <w:smallCaps w:val="0"/>
+          <w:strike w:val="0"/>
+          <w:dstrike w:val="0"/>
+          <w:outline w:val="0"/>
+          <w:emboss w:val="0"/>
+          <w:imprint w:val="0"/>
+          <w:spacing w:val="0"/>
+          <w:w w:val="100"/>
+          <w:kern w:val="0"/>
+          <w:position w:val="0"/>
+          <w:highlight w:val="none"/>
+          <w:vertAlign w:val="baseline"/>
+        </w:rPr>
+      </w:lvl>
+    </w:lvlOverride>
+    <w:lvlOverride w:ilvl="3">
+      <w:lvl w:ilvl="3">
+        <w:start w:val="1"/>
+        <w:numFmt w:val="decimal"/>
+        <w:suff w:val="tab"/>
+        <w:lvlText w:val="%4."/>
+        <w:lvlJc w:val="left"/>
+        <w:pPr>
+          <w:ind w:left="1440" w:hanging="360"/>
+        </w:pPr>
+        <w:rPr>
+          <w:rFonts w:hAnsi="Arial Unicode MS"/>
+          <w:caps w:val="0"/>
+          <w:smallCaps w:val="0"/>
+          <w:strike w:val="0"/>
+          <w:dstrike w:val="0"/>
+          <w:outline w:val="0"/>
+          <w:emboss w:val="0"/>
+          <w:imprint w:val="0"/>
+          <w:spacing w:val="0"/>
+          <w:w w:val="100"/>
+          <w:kern w:val="0"/>
+          <w:position w:val="0"/>
+          <w:highlight w:val="none"/>
+          <w:vertAlign w:val="baseline"/>
+        </w:rPr>
+      </w:lvl>
+    </w:lvlOverride>
+    <w:lvlOverride w:ilvl="4">
+      <w:lvl w:ilvl="4">
+        <w:start w:val="1"/>
+        <w:numFmt w:val="decimal"/>
+        <w:suff w:val="tab"/>
+        <w:lvlText w:val="%5."/>
+        <w:lvlJc w:val="left"/>
+        <w:pPr>
+          <w:ind w:left="1800" w:hanging="360"/>
+        </w:pPr>
+        <w:rPr>
+          <w:rFonts w:hAnsi="Arial Unicode MS"/>
+          <w:caps w:val="0"/>
+          <w:smallCaps w:val="0"/>
+          <w:strike w:val="0"/>
+          <w:dstrike w:val="0"/>
+          <w:outline w:val="0"/>
+          <w:emboss w:val="0"/>
+          <w:imprint w:val="0"/>
+          <w:spacing w:val="0"/>
+          <w:w w:val="100"/>
+          <w:kern w:val="0"/>
+          <w:position w:val="0"/>
+          <w:highlight w:val="none"/>
+          <w:vertAlign w:val="baseline"/>
+        </w:rPr>
+      </w:lvl>
+    </w:lvlOverride>
+    <w:lvlOverride w:ilvl="5">
+      <w:lvl w:ilvl="5">
+        <w:start w:val="1"/>
+        <w:numFmt w:val="decimal"/>
+        <w:suff w:val="tab"/>
+        <w:lvlText w:val="%6."/>
+        <w:lvlJc w:val="left"/>
+        <w:pPr>
+          <w:ind w:left="2160" w:hanging="360"/>
+        </w:pPr>
+        <w:rPr>
+          <w:rFonts w:hAnsi="Arial Unicode MS"/>
+          <w:caps w:val="0"/>
+          <w:smallCaps w:val="0"/>
+          <w:strike w:val="0"/>
+          <w:dstrike w:val="0"/>
+          <w:outline w:val="0"/>
+          <w:emboss w:val="0"/>
+          <w:imprint w:val="0"/>
+          <w:spacing w:val="0"/>
+          <w:w w:val="100"/>
+          <w:kern w:val="0"/>
+          <w:position w:val="0"/>
+          <w:highlight w:val="none"/>
+          <w:vertAlign w:val="baseline"/>
+        </w:rPr>
+      </w:lvl>
+    </w:lvlOverride>
+    <w:lvlOverride w:ilvl="6">
+      <w:lvl w:ilvl="6">
+        <w:start w:val="1"/>
+        <w:numFmt w:val="decimal"/>
+        <w:suff w:val="tab"/>
+        <w:lvlText w:val="%7."/>
+        <w:lvlJc w:val="left"/>
+        <w:pPr>
+          <w:ind w:left="2520" w:hanging="360"/>
+        </w:pPr>
+        <w:rPr>
+          <w:rFonts w:hAnsi="Arial Unicode MS"/>
+          <w:caps w:val="0"/>
+          <w:smallCaps w:val="0"/>
+          <w:strike w:val="0"/>
+          <w:dstrike w:val="0"/>
+          <w:outline w:val="0"/>
+          <w:emboss w:val="0"/>
+          <w:imprint w:val="0"/>
+          <w:spacing w:val="0"/>
+          <w:w w:val="100"/>
+          <w:kern w:val="0"/>
+          <w:position w:val="0"/>
+          <w:highlight w:val="none"/>
+          <w:vertAlign w:val="baseline"/>
+        </w:rPr>
+      </w:lvl>
+    </w:lvlOverride>
+    <w:lvlOverride w:ilvl="7">
+      <w:lvl w:ilvl="7">
+        <w:start w:val="1"/>
+        <w:numFmt w:val="decimal"/>
+        <w:suff w:val="tab"/>
+        <w:lvlText w:val="%8."/>
+        <w:lvlJc w:val="left"/>
+        <w:pPr>
+          <w:ind w:left="2880" w:hanging="360"/>
+        </w:pPr>
+        <w:rPr>
+          <w:rFonts w:hAnsi="Arial Unicode MS"/>
+          <w:caps w:val="0"/>
+          <w:smallCaps w:val="0"/>
+          <w:strike w:val="0"/>
+          <w:dstrike w:val="0"/>
+          <w:outline w:val="0"/>
+          <w:emboss w:val="0"/>
+          <w:imprint w:val="0"/>
+          <w:spacing w:val="0"/>
+          <w:w w:val="100"/>
+          <w:kern w:val="0"/>
+          <w:position w:val="0"/>
+          <w:highlight w:val="none"/>
+          <w:vertAlign w:val="baseline"/>
+        </w:rPr>
+      </w:lvl>
+    </w:lvlOverride>
+    <w:lvlOverride w:ilvl="8">
+      <w:lvl w:ilvl="8">
+        <w:start w:val="1"/>
+        <w:numFmt w:val="decimal"/>
+        <w:suff w:val="tab"/>
+        <w:lvlText w:val="%9."/>
+        <w:lvlJc w:val="left"/>
+        <w:pPr>
+          <w:ind w:left="3240" w:hanging="360"/>
+        </w:pPr>
+        <w:rPr>
+          <w:rFonts w:hAnsi="Arial Unicode MS"/>
+          <w:caps w:val="0"/>
+          <w:smallCaps w:val="0"/>
+          <w:strike w:val="0"/>
+          <w:dstrike w:val="0"/>
+          <w:outline w:val="0"/>
+          <w:emboss w:val="0"/>
+          <w:imprint w:val="0"/>
+          <w:spacing w:val="0"/>
+          <w:w w:val="100"/>
+          <w:kern w:val="0"/>
+          <w:position w:val="0"/>
+          <w:highlight w:val="none"/>
+          <w:vertAlign w:val="baseline"/>
+        </w:rPr>
+      </w:lvl>
+    </w:lvlOverride>
+  </w:num>
+  <w:num w:numId="17">
+    <w:abstractNumId w:val="0"/>
+    <w:lvlOverride w:ilvl="0">
+      <w:startOverride w:val="1"/>
+      <w:lvl w:ilvl="0">
+        <w:start w:val="1"/>
+        <w:numFmt w:val="decimal"/>
+        <w:suff w:val="tab"/>
+        <w:lvlText w:val="%1."/>
+        <w:lvlJc w:val="left"/>
+        <w:pPr>
+          <w:ind w:left="360" w:hanging="360"/>
+        </w:pPr>
+        <w:rPr>
+          <w:rFonts w:hAnsi="Arial Unicode MS"/>
+          <w:caps w:val="0"/>
+          <w:smallCaps w:val="0"/>
+          <w:strike w:val="0"/>
+          <w:dstrike w:val="0"/>
+          <w:outline w:val="0"/>
+          <w:emboss w:val="0"/>
+          <w:imprint w:val="0"/>
+          <w:spacing w:val="0"/>
+          <w:w w:val="100"/>
+          <w:kern w:val="0"/>
+          <w:position w:val="0"/>
+          <w:highlight w:val="none"/>
+          <w:vertAlign w:val="baseline"/>
+        </w:rPr>
+      </w:lvl>
+    </w:lvlOverride>
+    <w:lvlOverride w:ilvl="1">
+      <w:lvl w:ilvl="1">
+        <w:start w:val="1"/>
+        <w:numFmt w:val="decimal"/>
+        <w:suff w:val="tab"/>
+        <w:lvlText w:val="%2."/>
+        <w:lvlJc w:val="left"/>
+        <w:pPr>
+          <w:ind w:left="720" w:hanging="360"/>
+        </w:pPr>
+        <w:rPr>
+          <w:rFonts w:hAnsi="Arial Unicode MS"/>
+          <w:caps w:val="0"/>
+          <w:smallCaps w:val="0"/>
+          <w:strike w:val="0"/>
+          <w:dstrike w:val="0"/>
+          <w:outline w:val="0"/>
+          <w:emboss w:val="0"/>
+          <w:imprint w:val="0"/>
+          <w:spacing w:val="0"/>
+          <w:w w:val="100"/>
+          <w:kern w:val="0"/>
+          <w:position w:val="0"/>
+          <w:highlight w:val="none"/>
+          <w:vertAlign w:val="baseline"/>
+        </w:rPr>
+      </w:lvl>
+    </w:lvlOverride>
+    <w:lvlOverride w:ilvl="2">
+      <w:lvl w:ilvl="2">
+        <w:start w:val="1"/>
+        <w:numFmt w:val="decimal"/>
+        <w:suff w:val="tab"/>
+        <w:lvlText w:val="%3."/>
+        <w:lvlJc w:val="left"/>
+        <w:pPr>
+          <w:ind w:left="1080" w:hanging="360"/>
+        </w:pPr>
+        <w:rPr>
+          <w:rFonts w:hAnsi="Arial Unicode MS"/>
+          <w:caps w:val="0"/>
+          <w:smallCaps w:val="0"/>
+          <w:strike w:val="0"/>
+          <w:dstrike w:val="0"/>
+          <w:outline w:val="0"/>
+          <w:emboss w:val="0"/>
+          <w:imprint w:val="0"/>
+          <w:spacing w:val="0"/>
+          <w:w w:val="100"/>
+          <w:kern w:val="0"/>
+          <w:position w:val="0"/>
+          <w:highlight w:val="none"/>
+          <w:vertAlign w:val="baseline"/>
+        </w:rPr>
+      </w:lvl>
+    </w:lvlOverride>
+    <w:lvlOverride w:ilvl="3">
+      <w:lvl w:ilvl="3">
+        <w:start w:val="1"/>
+        <w:numFmt w:val="decimal"/>
+        <w:suff w:val="tab"/>
+        <w:lvlText w:val="%4."/>
+        <w:lvlJc w:val="left"/>
+        <w:pPr>
+          <w:ind w:left="1440" w:hanging="360"/>
+        </w:pPr>
+        <w:rPr>
+          <w:rFonts w:hAnsi="Arial Unicode MS"/>
+          <w:caps w:val="0"/>
+          <w:smallCaps w:val="0"/>
+          <w:strike w:val="0"/>
+          <w:dstrike w:val="0"/>
+          <w:outline w:val="0"/>
+          <w:emboss w:val="0"/>
+          <w:imprint w:val="0"/>
+          <w:spacing w:val="0"/>
+          <w:w w:val="100"/>
+          <w:kern w:val="0"/>
+          <w:position w:val="0"/>
+          <w:highlight w:val="none"/>
+          <w:vertAlign w:val="baseline"/>
+        </w:rPr>
+      </w:lvl>
+    </w:lvlOverride>
+    <w:lvlOverride w:ilvl="4">
+      <w:lvl w:ilvl="4">
+        <w:start w:val="1"/>
+        <w:numFmt w:val="decimal"/>
+        <w:suff w:val="tab"/>
+        <w:lvlText w:val="%5."/>
+        <w:lvlJc w:val="left"/>
+        <w:pPr>
+          <w:ind w:left="1800" w:hanging="360"/>
+        </w:pPr>
+        <w:rPr>
+          <w:rFonts w:hAnsi="Arial Unicode MS"/>
+          <w:caps w:val="0"/>
+          <w:smallCaps w:val="0"/>
+          <w:strike w:val="0"/>
+          <w:dstrike w:val="0"/>
+          <w:outline w:val="0"/>
+          <w:emboss w:val="0"/>
+          <w:imprint w:val="0"/>
+          <w:spacing w:val="0"/>
+          <w:w w:val="100"/>
+          <w:kern w:val="0"/>
+          <w:position w:val="0"/>
+          <w:highlight w:val="none"/>
+          <w:vertAlign w:val="baseline"/>
+        </w:rPr>
+      </w:lvl>
+    </w:lvlOverride>
+    <w:lvlOverride w:ilvl="5">
+      <w:lvl w:ilvl="5">
+        <w:start w:val="1"/>
+        <w:numFmt w:val="decimal"/>
+        <w:suff w:val="tab"/>
+        <w:lvlText w:val="%6."/>
+        <w:lvlJc w:val="left"/>
+        <w:pPr>
+          <w:ind w:left="2160" w:hanging="360"/>
+        </w:pPr>
+        <w:rPr>
+          <w:rFonts w:hAnsi="Arial Unicode MS"/>
+          <w:caps w:val="0"/>
+          <w:smallCaps w:val="0"/>
+          <w:strike w:val="0"/>
+          <w:dstrike w:val="0"/>
+          <w:outline w:val="0"/>
+          <w:emboss w:val="0"/>
+          <w:imprint w:val="0"/>
+          <w:spacing w:val="0"/>
+          <w:w w:val="100"/>
+          <w:kern w:val="0"/>
+          <w:position w:val="0"/>
+          <w:highlight w:val="none"/>
+          <w:vertAlign w:val="baseline"/>
+        </w:rPr>
+      </w:lvl>
+    </w:lvlOverride>
+    <w:lvlOverride w:ilvl="6">
+      <w:lvl w:ilvl="6">
+        <w:start w:val="1"/>
+        <w:numFmt w:val="decimal"/>
+        <w:suff w:val="tab"/>
+        <w:lvlText w:val="%7."/>
+        <w:lvlJc w:val="left"/>
+        <w:pPr>
+          <w:ind w:left="2520" w:hanging="360"/>
+        </w:pPr>
+        <w:rPr>
+          <w:rFonts w:hAnsi="Arial Unicode MS"/>
+          <w:caps w:val="0"/>
+          <w:smallCaps w:val="0"/>
+          <w:strike w:val="0"/>
+          <w:dstrike w:val="0"/>
+          <w:outline w:val="0"/>
+          <w:emboss w:val="0"/>
+          <w:imprint w:val="0"/>
+          <w:spacing w:val="0"/>
+          <w:w w:val="100"/>
+          <w:kern w:val="0"/>
+          <w:position w:val="0"/>
+          <w:highlight w:val="none"/>
+          <w:vertAlign w:val="baseline"/>
+        </w:rPr>
+      </w:lvl>
+    </w:lvlOverride>
+    <w:lvlOverride w:ilvl="7">
+      <w:lvl w:ilvl="7">
+        <w:start w:val="1"/>
+        <w:numFmt w:val="decimal"/>
+        <w:suff w:val="tab"/>
+        <w:lvlText w:val="%8."/>
+        <w:lvlJc w:val="left"/>
+        <w:pPr>
+          <w:ind w:left="2880" w:hanging="360"/>
+        </w:pPr>
+        <w:rPr>
+          <w:rFonts w:hAnsi="Arial Unicode MS"/>
+          <w:caps w:val="0"/>
+          <w:smallCaps w:val="0"/>
+          <w:strike w:val="0"/>
+          <w:dstrike w:val="0"/>
+          <w:outline w:val="0"/>
+          <w:emboss w:val="0"/>
+          <w:imprint w:val="0"/>
+          <w:spacing w:val="0"/>
+          <w:w w:val="100"/>
+          <w:kern w:val="0"/>
+          <w:position w:val="0"/>
+          <w:highlight w:val="none"/>
+          <w:vertAlign w:val="baseline"/>
+        </w:rPr>
+      </w:lvl>
+    </w:lvlOverride>
+    <w:lvlOverride w:ilvl="8">
+      <w:lvl w:ilvl="8">
+        <w:start w:val="1"/>
+        <w:numFmt w:val="decimal"/>
+        <w:suff w:val="tab"/>
+        <w:lvlText w:val="%9."/>
+        <w:lvlJc w:val="left"/>
+        <w:pPr>
+          <w:ind w:left="3240" w:hanging="360"/>
+        </w:pPr>
+        <w:rPr>
+          <w:rFonts w:hAnsi="Arial Unicode MS"/>
+          <w:caps w:val="0"/>
+          <w:smallCaps w:val="0"/>
+          <w:strike w:val="0"/>
+          <w:dstrike w:val="0"/>
+          <w:outline w:val="0"/>
+          <w:emboss w:val="0"/>
+          <w:imprint w:val="0"/>
+          <w:spacing w:val="0"/>
+          <w:w w:val="100"/>
+          <w:kern w:val="0"/>
+          <w:position w:val="0"/>
+          <w:highlight w:val="none"/>
+          <w:vertAlign w:val="baseline"/>
+        </w:rPr>
+      </w:lvl>
+    </w:lvlOverride>
+  </w:num>
+  <w:num w:numId="18">
+    <w:abstractNumId w:val="0"/>
+    <w:lvlOverride w:ilvl="0">
+      <w:startOverride w:val="1"/>
+      <w:lvl w:ilvl="0">
+        <w:start w:val="1"/>
+        <w:numFmt w:val="decimal"/>
+        <w:suff w:val="tab"/>
+        <w:lvlText w:val="%1."/>
+        <w:lvlJc w:val="left"/>
+        <w:pPr>
+          <w:ind w:left="360" w:hanging="360"/>
+        </w:pPr>
+        <w:rPr>
+          <w:rFonts w:hAnsi="Arial Unicode MS"/>
+          <w:caps w:val="0"/>
+          <w:smallCaps w:val="0"/>
+          <w:strike w:val="0"/>
+          <w:dstrike w:val="0"/>
+          <w:outline w:val="0"/>
+          <w:emboss w:val="0"/>
+          <w:imprint w:val="0"/>
+          <w:spacing w:val="0"/>
+          <w:w w:val="100"/>
+          <w:kern w:val="0"/>
+          <w:position w:val="0"/>
+          <w:highlight w:val="none"/>
+          <w:vertAlign w:val="baseline"/>
+        </w:rPr>
+      </w:lvl>
+    </w:lvlOverride>
+    <w:lvlOverride w:ilvl="1">
+      <w:lvl w:ilvl="1">
+        <w:start w:val="1"/>
+        <w:numFmt w:val="decimal"/>
+        <w:suff w:val="tab"/>
+        <w:lvlText w:val="%2."/>
+        <w:lvlJc w:val="left"/>
+        <w:pPr>
+          <w:ind w:left="720" w:hanging="360"/>
+        </w:pPr>
+        <w:rPr>
+          <w:rFonts w:hAnsi="Arial Unicode MS"/>
+          <w:caps w:val="0"/>
+          <w:smallCaps w:val="0"/>
+          <w:strike w:val="0"/>
+          <w:dstrike w:val="0"/>
+          <w:outline w:val="0"/>
+          <w:emboss w:val="0"/>
+          <w:imprint w:val="0"/>
+          <w:spacing w:val="0"/>
+          <w:w w:val="100"/>
+          <w:kern w:val="0"/>
+          <w:position w:val="0"/>
+          <w:highlight w:val="none"/>
+          <w:vertAlign w:val="baseline"/>
+        </w:rPr>
+      </w:lvl>
+    </w:lvlOverride>
+    <w:lvlOverride w:ilvl="2">
+      <w:lvl w:ilvl="2">
+        <w:start w:val="1"/>
+        <w:numFmt w:val="decimal"/>
+        <w:suff w:val="tab"/>
+        <w:lvlText w:val="%3."/>
+        <w:lvlJc w:val="left"/>
+        <w:pPr>
+          <w:ind w:left="1080" w:hanging="360"/>
+        </w:pPr>
+        <w:rPr>
+          <w:rFonts w:hAnsi="Arial Unicode MS"/>
+          <w:caps w:val="0"/>
+          <w:smallCaps w:val="0"/>
+          <w:strike w:val="0"/>
+          <w:dstrike w:val="0"/>
+          <w:outline w:val="0"/>
+          <w:emboss w:val="0"/>
+          <w:imprint w:val="0"/>
+          <w:spacing w:val="0"/>
+          <w:w w:val="100"/>
+          <w:kern w:val="0"/>
+          <w:position w:val="0"/>
+          <w:highlight w:val="none"/>
+          <w:vertAlign w:val="baseline"/>
+        </w:rPr>
+      </w:lvl>
+    </w:lvlOverride>
+    <w:lvlOverride w:ilvl="3">
+      <w:lvl w:ilvl="3">
+        <w:start w:val="1"/>
+        <w:numFmt w:val="decimal"/>
+        <w:suff w:val="tab"/>
+        <w:lvlText w:val="%4."/>
+        <w:lvlJc w:val="left"/>
+        <w:pPr>
+          <w:ind w:left="1440" w:hanging="360"/>
+        </w:pPr>
+        <w:rPr>
+          <w:rFonts w:hAnsi="Arial Unicode MS"/>
+          <w:caps w:val="0"/>
+          <w:smallCaps w:val="0"/>
+          <w:strike w:val="0"/>
+          <w:dstrike w:val="0"/>
+          <w:outline w:val="0"/>
+          <w:emboss w:val="0"/>
+          <w:imprint w:val="0"/>
+          <w:spacing w:val="0"/>
+          <w:w w:val="100"/>
+          <w:kern w:val="0"/>
+          <w:position w:val="0"/>
+          <w:highlight w:val="none"/>
+          <w:vertAlign w:val="baseline"/>
+        </w:rPr>
+      </w:lvl>
+    </w:lvlOverride>
+    <w:lvlOverride w:ilvl="4">
+      <w:lvl w:ilvl="4">
+        <w:start w:val="1"/>
+        <w:numFmt w:val="decimal"/>
+        <w:suff w:val="tab"/>
+        <w:lvlText w:val="%5."/>
+        <w:lvlJc w:val="left"/>
+        <w:pPr>
+          <w:ind w:left="1800" w:hanging="360"/>
+        </w:pPr>
+        <w:rPr>
+          <w:rFonts w:hAnsi="Arial Unicode MS"/>
+          <w:caps w:val="0"/>
+          <w:smallCaps w:val="0"/>
+          <w:strike w:val="0"/>
+          <w:dstrike w:val="0"/>
+          <w:outline w:val="0"/>
+          <w:emboss w:val="0"/>
+          <w:imprint w:val="0"/>
+          <w:spacing w:val="0"/>
+          <w:w w:val="100"/>
+          <w:kern w:val="0"/>
+          <w:position w:val="0"/>
+          <w:highlight w:val="none"/>
+          <w:vertAlign w:val="baseline"/>
+        </w:rPr>
+      </w:lvl>
+    </w:lvlOverride>
+    <w:lvlOverride w:ilvl="5">
+      <w:lvl w:ilvl="5">
+        <w:start w:val="1"/>
+        <w:numFmt w:val="decimal"/>
+        <w:suff w:val="tab"/>
+        <w:lvlText w:val="%6."/>
+        <w:lvlJc w:val="left"/>
+        <w:pPr>
+          <w:ind w:left="2160" w:hanging="360"/>
+        </w:pPr>
+        <w:rPr>
+          <w:rFonts w:hAnsi="Arial Unicode MS"/>
+          <w:caps w:val="0"/>
+          <w:smallCaps w:val="0"/>
+          <w:strike w:val="0"/>
+          <w:dstrike w:val="0"/>
+          <w:outline w:val="0"/>
+          <w:emboss w:val="0"/>
+          <w:imprint w:val="0"/>
+          <w:spacing w:val="0"/>
+          <w:w w:val="100"/>
+          <w:kern w:val="0"/>
+          <w:position w:val="0"/>
+          <w:highlight w:val="none"/>
+          <w:vertAlign w:val="baseline"/>
+        </w:rPr>
+      </w:lvl>
+    </w:lvlOverride>
+    <w:lvlOverride w:ilvl="6">
+      <w:lvl w:ilvl="6">
+        <w:start w:val="1"/>
+        <w:numFmt w:val="decimal"/>
+        <w:suff w:val="tab"/>
+        <w:lvlText w:val="%7."/>
+        <w:lvlJc w:val="left"/>
+        <w:pPr>
+          <w:ind w:left="2520" w:hanging="360"/>
+        </w:pPr>
+        <w:rPr>
+          <w:rFonts w:hAnsi="Arial Unicode MS"/>
+          <w:caps w:val="0"/>
+          <w:smallCaps w:val="0"/>
+          <w:strike w:val="0"/>
+          <w:dstrike w:val="0"/>
+          <w:outline w:val="0"/>
+          <w:emboss w:val="0"/>
+          <w:imprint w:val="0"/>
+          <w:spacing w:val="0"/>
+          <w:w w:val="100"/>
+          <w:kern w:val="0"/>
+          <w:position w:val="0"/>
+          <w:highlight w:val="none"/>
+          <w:vertAlign w:val="baseline"/>
+        </w:rPr>
+      </w:lvl>
+    </w:lvlOverride>
+    <w:lvlOverride w:ilvl="7">
+      <w:lvl w:ilvl="7">
+        <w:start w:val="1"/>
+        <w:numFmt w:val="decimal"/>
+        <w:suff w:val="tab"/>
+        <w:lvlText w:val="%8."/>
+        <w:lvlJc w:val="left"/>
+        <w:pPr>
+          <w:ind w:left="2880" w:hanging="360"/>
+        </w:pPr>
+        <w:rPr>
+          <w:rFonts w:hAnsi="Arial Unicode MS"/>
+          <w:caps w:val="0"/>
+          <w:smallCaps w:val="0"/>
+          <w:strike w:val="0"/>
+          <w:dstrike w:val="0"/>
+          <w:outline w:val="0"/>
+          <w:emboss w:val="0"/>
+          <w:imprint w:val="0"/>
+          <w:spacing w:val="0"/>
+          <w:w w:val="100"/>
+          <w:kern w:val="0"/>
+          <w:position w:val="0"/>
+          <w:highlight w:val="none"/>
+          <w:vertAlign w:val="baseline"/>
+        </w:rPr>
+      </w:lvl>
+    </w:lvlOverride>
+    <w:lvlOverride w:ilvl="8">
+      <w:lvl w:ilvl="8">
+        <w:start w:val="1"/>
+        <w:numFmt w:val="decimal"/>
+        <w:suff w:val="tab"/>
+        <w:lvlText w:val="%9."/>
+        <w:lvlJc w:val="left"/>
+        <w:pPr>
+          <w:ind w:left="3240" w:hanging="360"/>
+        </w:pPr>
+        <w:rPr>
+          <w:rFonts w:hAnsi="Arial Unicode MS"/>
+          <w:caps w:val="0"/>
+          <w:smallCaps w:val="0"/>
+          <w:strike w:val="0"/>
+          <w:dstrike w:val="0"/>
+          <w:outline w:val="0"/>
+          <w:emboss w:val="0"/>
+          <w:imprint w:val="0"/>
+          <w:spacing w:val="0"/>
+          <w:w w:val="100"/>
+          <w:kern w:val="0"/>
+          <w:position w:val="0"/>
+          <w:highlight w:val="none"/>
+          <w:vertAlign w:val="baseline"/>
+        </w:rPr>
+      </w:lvl>
+    </w:lvlOverride>
+  </w:num>
+  <w:num w:numId="19">
     <w:abstractNumId w:val="0"/>
     <w:lvlOverride w:ilvl="0">
       <w:startOverride w:val="1"/>

</xml_diff>